<commit_message>
Added database functionality in ResumeBuilder
</commit_message>
<xml_diff>
--- a/FastApply/outputs/Shashank Shashishekhar Reddy.docx
+++ b/FastApply/outputs/Shashank Shashishekhar Reddy.docx
@@ -27,7 +27,7 @@
           <w:b w:val="0"/>
           <w:sz w:val="22"/>
         </w:rPr>
-        <w:t>San Jose, California | (510) 892-7191 | shashankshashishekharreddy@gmail.com | https://www.linkedin.com/in/snkreddy</w:t>
+        <w:t>San Jose, California | (510) 892-7191 | shashankshashishekharreddy@gmail.com</w:t>
       </w:r>
     </w:p>
     <w:p>
@@ -56,7 +56,7 @@
           <w:b w:val="0"/>
           <w:sz w:val="22"/>
         </w:rPr>
-        <w:t>Data Engineer with extensive experience in administering and enhancing data technologies and applications to support decision-making and operational efficiency. Proficient in data analysis, developing ETL pipelines, and implementing data-driven solutions for diverse industries. Exceptional skills in software development, statistical modeling, and data visualization to drive production improvements and customer satisfaction.</w:t>
+        <w:t>Data Engineer with comprehensive expertise in administering and enhancing data applications to support high-throughput environments, especially in semiconductor processes. Familiar with statistical data analysis and proficient in creating data solutions that align with evolving manufacturing requirements. Possess strong programming skills in Python and Java, collaborating effectively with cross-functional teams to ensure optimally functioning data systems and insightful analytics.</w:t>
       </w:r>
     </w:p>
     <w:p>
@@ -135,7 +135,7 @@
           <w:b w:val="0"/>
           <w:sz w:val="22"/>
         </w:rPr>
-        <w:t>• Administered and optimized data applications to enhance data infrastructure for advertising and sales insights</w:t>
+        <w:t>• Administered and optimized data infrastructure, enhancing data visualization applications for analytical use in production processes</w:t>
       </w:r>
     </w:p>
     <w:p>
@@ -148,7 +148,7 @@
           <w:b w:val="0"/>
           <w:sz w:val="22"/>
         </w:rPr>
-        <w:t>• Implemented Apache Spark and Airflow for robust data ingestion and transformation, integrating production statistics effectively</w:t>
+        <w:t>• Updated and maintained models for key manufacturing statistics, ensuring relevancy with current product flow dynamics</w:t>
       </w:r>
     </w:p>
     <w:p>
@@ -161,7 +161,7 @@
           <w:b w:val="0"/>
           <w:sz w:val="22"/>
         </w:rPr>
-        <w:t>• Developed models to monitor throughput and yield, enabling significant quality and operational improvements</w:t>
+        <w:t>• Trained end-users and provided support to facilitate effective use of data applications, resulting in improved departmental workflows</w:t>
       </w:r>
     </w:p>
     <w:p>
@@ -174,7 +174,7 @@
           <w:b w:val="0"/>
           <w:sz w:val="22"/>
         </w:rPr>
-        <w:t>• Spearheaded data quality initiatives, significantly reducing discrepancies and ensuring accurate reporting</w:t>
+        <w:t>• Executed rigorous data quality checks during transformation and storage, ensuring high data integrity across systems</w:t>
       </w:r>
     </w:p>
     <w:p>
@@ -187,7 +187,7 @@
           <w:b w:val="0"/>
           <w:sz w:val="22"/>
         </w:rPr>
-        <w:t>• Collaborated with cross-functional teams to deliver meaningful visualizations and analytical reports, increasing operational efficiency by 12%</w:t>
+        <w:t>• Conducted in-depth statistical analysis and reporting which informed critical decision-making, leading to a marked increase in operational efficiency</w:t>
       </w:r>
     </w:p>
     <w:tbl>
@@ -216,7 +216,7 @@
                 <w:b/>
                 <w:sz w:val="22"/>
               </w:rPr>
-              <w:t>Data Engineer | The Sparks Foundation</w:t>
+              <w:t>Data Engineer | Sparks Foundation</w:t>
             </w:r>
           </w:p>
         </w:tc>
@@ -250,7 +250,7 @@
           <w:b w:val="0"/>
           <w:sz w:val="22"/>
         </w:rPr>
-        <w:t>• Engineered comprehensive ETL solutions to streamline data collection from various sources, enhancing data processing efficiency</w:t>
+        <w:t>• Led the establishment of ETL pipelines integral for large-scale data integration within manufacturing frameworks, boosting process efficiency</w:t>
       </w:r>
     </w:p>
     <w:p>
@@ -263,7 +263,7 @@
           <w:b w:val="0"/>
           <w:sz w:val="22"/>
         </w:rPr>
-        <w:t>• Partnered with engineering teams to conduct in-depth data analysis, supporting product development and quality assurance initiatives</w:t>
+        <w:t>• Worked closely with engineering teams to optimize database performance, enhancing data retrieval and analytical capabilities</w:t>
       </w:r>
     </w:p>
     <w:p>
@@ -276,7 +276,7 @@
           <w:b w:val="0"/>
           <w:sz w:val="22"/>
         </w:rPr>
-        <w:t>• Developed and documented data application procedures and functionality to facilitate end-user training and support</w:t>
+        <w:t>• Automated complex data transformation and visualization processes using Python and SQL, significantly reducing workload</w:t>
       </w:r>
     </w:p>
     <w:p>
@@ -289,7 +289,7 @@
           <w:b w:val="0"/>
           <w:sz w:val="22"/>
         </w:rPr>
-        <w:t>• Automated data transformation processes with Python and SQL, significantly optimizing workflow and accuracy, yielding a 30% reduction in retrieval times</w:t>
+        <w:t>• Supported special projects pertaining to customer-oriented data inquiries, improving overall client satisfaction with data insights</w:t>
       </w:r>
     </w:p>
     <w:tbl>
@@ -318,7 +318,7 @@
                 <w:b/>
                 <w:sz w:val="22"/>
               </w:rPr>
-              <w:t>Data Engineer Intern | The Sparks Foundation</w:t>
+              <w:t>Data Engineer | Sparks Foundation</w:t>
             </w:r>
           </w:p>
         </w:tc>
@@ -336,7 +336,7 @@
                 <w:rFonts w:ascii="Times New Roman" w:hAnsi="Times New Roman"/>
                 <w:sz w:val="22"/>
               </w:rPr>
-              <w:t>Apr 2019 - Jun 2019</w:t>
+              <w:t>Apr 2018 - Jun 2019</w:t>
             </w:r>
           </w:p>
         </w:tc>
@@ -352,7 +352,7 @@
           <w:b w:val="0"/>
           <w:sz w:val="22"/>
         </w:rPr>
-        <w:t>• Assisted in the administration and enhancement of ETL processes, improving integration of diverse datasets</w:t>
+        <w:t>• Facilitated the development of scalable solutions for data extraction and transformation across multiple sources in the production sector</w:t>
       </w:r>
     </w:p>
     <w:p>
@@ -365,7 +365,7 @@
           <w:b w:val="0"/>
           <w:sz w:val="22"/>
         </w:rPr>
-        <w:t>• Conducted data quality checks and analysis to inform engineering decisions and processes</w:t>
+        <w:t>• Performed advanced data analysis to identify trends in production data, enhancing operational efficiency and decision-making</w:t>
       </w:r>
     </w:p>
     <w:p>
@@ -378,20 +378,7 @@
           <w:b w:val="0"/>
           <w:sz w:val="22"/>
         </w:rPr>
-        <w:t>• Optimized SQL queries, resulting in faster data extraction and processing capabilities</w:t>
-      </w:r>
-    </w:p>
-    <w:p>
-      <w:pPr>
-        <w:spacing w:before="20" w:after="20"/>
-      </w:pPr>
-      <w:r>
-        <w:rPr>
-          <w:rFonts w:ascii="Times New Roman" w:hAnsi="Times New Roman"/>
-          <w:b w:val="0"/>
-          <w:sz w:val="22"/>
-        </w:rPr>
-        <w:t>• Supported the development of documentation for operational processes related to data applications</w:t>
+        <w:t>• Assisted teams in streamlining SQL queries, which significantly improved data processing times during analytics tasks</w:t>
       </w:r>
     </w:p>
     <w:p>
@@ -420,7 +407,7 @@
           <w:b w:val="0"/>
           <w:sz w:val="22"/>
         </w:rPr>
-        <w:t>Certificates: AWS Cloud Practitioner | Validation Code: QD8E074C82EQ1WCE Programming Languages: Python, Java, C++, R, SQL, Bash, JavaScript Cloud Services: AWS (EC2, S3, Lambda, Glue, Amazon S3, Amazon Redshift), GCP, Azure Databases: MySQL, MongoDB, PostgreSQL, RDS, Elasticsearch. Tools: Hadoop, Sqoop, Hive, PySpark, Airflow, Kafka, Pandas, Scikit-Learn, Keras, PyTorch, Docker, Terraform, JMP, Origin..</w:t>
+        <w:t>Programming Languages: Python, Java, C++, SQL, R, Bash, JavaScript, VBA Cloud &amp; Data Platforms: AWS (S3, Redshift, RDS), GCP, Azure, Snowflake, dbt, Databricks, BigQuery, Apache Hadoop Ecosystem (HDFS, Hive, Sqoop, HBase) Databases: MySQL, PostgreSQL, MongoDB, Elasticsearch Tools: Apache Airflow, Kafka, Spark (PySpark, Spark Streaming), Terraform, Docker, Kubernetes, JMP, Grafana, Tableau, Delta Lake, Apache Iceberg, Great Expectations, Presto, Flume, Jenkins, Dask Machine Learning Frameworks: Scikit-Learn, Keras, PyTorch Certifications: AWS Cloud Practitioner | Validation Code: QD8E074C82EQ1WCE.</w:t>
       </w:r>
     </w:p>
     <w:p>
@@ -465,7 +452,7 @@
                 <w:b/>
                 <w:sz w:val="22"/>
               </w:rPr>
-              <w:t>Your Own Cabs Analysis</w:t>
+              <w:t>Booking and Clickstream Analysis</w:t>
             </w:r>
           </w:p>
         </w:tc>
@@ -483,7 +470,7 @@
                 <w:rFonts w:ascii="Times New Roman" w:hAnsi="Times New Roman"/>
                 <w:sz w:val="22"/>
               </w:rPr>
-              <w:t>Dec 2024 - May 2024</w:t>
+              <w:t>Jan 2024 - May 2024</w:t>
             </w:r>
           </w:p>
         </w:tc>
@@ -499,7 +486,7 @@
           <w:b w:val="0"/>
           <w:sz w:val="22"/>
         </w:rPr>
-        <w:t>• Developed sophisticated data pipelines to analyze booking and clickstream data using advanced tools like Kafka, Spark, Hadoop, and Hive</w:t>
+        <w:t>• Developed robust data pipelines utilizing Kafka and Spark to handle vast amounts of clickstream data, enabling refined analytics</w:t>
       </w:r>
     </w:p>
     <w:p>
@@ -512,7 +499,7 @@
           <w:b w:val="0"/>
           <w:sz w:val="22"/>
         </w:rPr>
-        <w:t>• Ingested diverse datasets into a consolidated repository, enhancing processing speeds by 15%</w:t>
+        <w:t>• Leveraged Hadoop for data storage and real-time processing capabilities, effectively increasing throughput by 15% for actionable insights</w:t>
       </w:r>
     </w:p>
     <w:p>
@@ -525,7 +512,7 @@
           <w:b w:val="0"/>
           <w:sz w:val="22"/>
         </w:rPr>
-        <w:t>• Leveraged data aggregation techniques in Spark to derive actionable customer metrics and service KPIs, bolstering data-driven decision-making</w:t>
+        <w:t>• Conducted comprehensive analyses on customer metrics using Hive tables, facilitating informed production decisions</w:t>
       </w:r>
     </w:p>
     <w:tbl>
@@ -554,7 +541,7 @@
                 <w:b/>
                 <w:sz w:val="22"/>
               </w:rPr>
-              <w:t>Spar Nord Bank ETL</w:t>
+              <w:t>ATM Refilling Optimization</w:t>
             </w:r>
           </w:p>
         </w:tc>
@@ -572,7 +559,7 @@
                 <w:rFonts w:ascii="Times New Roman" w:hAnsi="Times New Roman"/>
                 <w:sz w:val="22"/>
               </w:rPr>
-              <w:t>Jan 2024 - Apr 2024</w:t>
+              <w:t>Jan 2023 - May 2023</w:t>
             </w:r>
           </w:p>
         </w:tc>
@@ -588,7 +575,7 @@
           <w:b w:val="0"/>
           <w:sz w:val="22"/>
         </w:rPr>
-        <w:t>• Led the ETL process for Spar Nord Bank's transactional data, facilitating seamless data transfer from MySQL RDS to Amazon Redshift</w:t>
+        <w:t>• Engineered a dynamic ETL process to migrate transactional data from MySQL RDS to Amazon Redshift, enhancing performance metrics</w:t>
       </w:r>
     </w:p>
     <w:p>
@@ -601,7 +588,7 @@
           <w:b w:val="0"/>
           <w:sz w:val="22"/>
         </w:rPr>
-        <w:t>• Utilized PySpark and Sqoop for data transformation and analysis, identifying key usage patterns that resulted in a 20% decrease in operational costs related to ATM refills</w:t>
+        <w:t>• Executed statistical analysis in Redshift, impacting resource allocation strategies and reducing operational costs by 20%</w:t>
       </w:r>
     </w:p>
     <w:p>
@@ -646,7 +633,7 @@
                 <w:b w:val="0"/>
                 <w:sz w:val="22"/>
               </w:rPr>
-              <w:t>Master of Science in Data Analytics | SJSU</w:t>
+              <w:t>Masters in Data Analytics | SJSU</w:t>
             </w:r>
           </w:p>
         </w:tc>
@@ -714,7 +701,7 @@
                 <w:rFonts w:ascii="Times New Roman" w:hAnsi="Times New Roman"/>
                 <w:sz w:val="22"/>
               </w:rPr>
-              <w:t>Aug 2020 - Sep 2021</w:t>
+              <w:t>Oct 2023 - Sep 2021</w:t>
             </w:r>
           </w:p>
         </w:tc>
@@ -746,7 +733,7 @@
                 <w:b w:val="0"/>
                 <w:sz w:val="22"/>
               </w:rPr>
-              <w:t>Bachelor’s in Computer Science | VTU</w:t>
+              <w:t>Bachelor's in Computer Science | VTU</w:t>
             </w:r>
           </w:p>
         </w:tc>
@@ -764,7 +751,7 @@
                 <w:rFonts w:ascii="Times New Roman" w:hAnsi="Times New Roman"/>
                 <w:sz w:val="22"/>
               </w:rPr>
-              <w:t>Aug 2016 - Aug 2020</w:t>
+              <w:t>Jul 2016 - Aug 2020</w:t>
             </w:r>
           </w:p>
         </w:tc>

</xml_diff>